<commit_message>
Chages to word doc
</commit_message>
<xml_diff>
--- a/Word_files/MSWord_file_3.docx
+++ b/Word_files/MSWord_file_3.docx
@@ -13,10 +13,16 @@
         <w:t>ord</w:t>
       </w:r>
       <w:r>
-        <w:t>_file_3</w:t>
+        <w:t>_file_</w:t>
+      </w:r>
+      <w:r>
+        <w:t>0</w:t>
       </w:r>
       <w:bookmarkStart w:id="0" w:name="_GoBack"/>
       <w:bookmarkEnd w:id="0"/>
+      <w:r>
+        <w:t>3</w:t>
+      </w:r>
     </w:p>
     <w:sectPr>
       <w:headerReference w:type="even" r:id="rId6"/>

</xml_diff>